<commit_message>
inclusao dos espaços dos paragrados
</commit_message>
<xml_diff>
--- a/DDD/Monitoramento_Remoto.docx
+++ b/DDD/Monitoramento_Remoto.docx
@@ -12,7 +12,7 @@
           <w:kern w:val="0"/>
           <w:sz w:val="24"/>
           <w:szCs w:val="24"/>
-          <w:lang w:eastAsia="pt-BR"/>
+          <w:lang w:val="en-US" w:eastAsia="pt-BR"/>
           <w14:ligatures w14:val="none"/>
         </w:rPr>
       </w:pPr>
@@ -25,7 +25,7 @@
           <w:kern w:val="0"/>
           <w:sz w:val="24"/>
           <w:szCs w:val="24"/>
-          <w:lang w:eastAsia="pt-BR"/>
+          <w:lang w:val="en-US" w:eastAsia="pt-BR"/>
           <w14:ligatures w14:val="none"/>
         </w:rPr>
         <w:t>FIAP</w:t>
@@ -37,7 +37,7 @@
           <w:kern w:val="0"/>
           <w:sz w:val="24"/>
           <w:szCs w:val="24"/>
-          <w:lang w:eastAsia="pt-BR"/>
+          <w:lang w:val="en-US" w:eastAsia="pt-BR"/>
           <w14:ligatures w14:val="none"/>
         </w:rPr>
         <w:t>  </w:t>
@@ -53,18 +53,18 @@
           <w:kern w:val="0"/>
           <w:sz w:val="24"/>
           <w:szCs w:val="24"/>
-          <w:lang w:eastAsia="pt-BR"/>
-          <w14:ligatures w14:val="none"/>
-        </w:rPr>
-      </w:pPr>
-      <w:r>
-        <w:rPr>
-          <w:rFonts w:ascii="Arial" w:eastAsia="Times New Roman" w:hAnsi="Arial" w:cs="Arial"/>
-          <w:color w:val="000000"/>
-          <w:kern w:val="0"/>
-          <w:sz w:val="24"/>
-          <w:szCs w:val="24"/>
-          <w:lang w:eastAsia="pt-BR"/>
+          <w:lang w:val="en-US" w:eastAsia="pt-BR"/>
+          <w14:ligatures w14:val="none"/>
+        </w:rPr>
+      </w:pPr>
+      <w:r>
+        <w:rPr>
+          <w:rFonts w:ascii="Arial" w:eastAsia="Times New Roman" w:hAnsi="Arial" w:cs="Arial"/>
+          <w:color w:val="000000"/>
+          <w:kern w:val="0"/>
+          <w:sz w:val="24"/>
+          <w:szCs w:val="24"/>
+          <w:lang w:val="en-US" w:eastAsia="pt-BR"/>
           <w14:ligatures w14:val="none"/>
         </w:rPr>
         <w:t>  </w:t>
@@ -80,18 +80,18 @@
           <w:kern w:val="0"/>
           <w:sz w:val="24"/>
           <w:szCs w:val="24"/>
-          <w:lang w:eastAsia="pt-BR"/>
-          <w14:ligatures w14:val="none"/>
-        </w:rPr>
-      </w:pPr>
-      <w:r>
-        <w:rPr>
-          <w:rFonts w:ascii="Arial" w:eastAsia="Times New Roman" w:hAnsi="Arial" w:cs="Arial"/>
-          <w:color w:val="000000"/>
-          <w:kern w:val="0"/>
-          <w:sz w:val="24"/>
-          <w:szCs w:val="24"/>
-          <w:lang w:eastAsia="pt-BR"/>
+          <w:lang w:val="en-US" w:eastAsia="pt-BR"/>
+          <w14:ligatures w14:val="none"/>
+        </w:rPr>
+      </w:pPr>
+      <w:r>
+        <w:rPr>
+          <w:rFonts w:ascii="Arial" w:eastAsia="Times New Roman" w:hAnsi="Arial" w:cs="Arial"/>
+          <w:color w:val="000000"/>
+          <w:kern w:val="0"/>
+          <w:sz w:val="24"/>
+          <w:szCs w:val="24"/>
+          <w:lang w:val="en-US" w:eastAsia="pt-BR"/>
           <w14:ligatures w14:val="none"/>
         </w:rPr>
         <w:t>  </w:t>
@@ -107,18 +107,18 @@
           <w:kern w:val="0"/>
           <w:sz w:val="24"/>
           <w:szCs w:val="24"/>
-          <w:lang w:eastAsia="pt-BR"/>
-          <w14:ligatures w14:val="none"/>
-        </w:rPr>
-      </w:pPr>
-      <w:r>
-        <w:rPr>
-          <w:rFonts w:ascii="Arial" w:eastAsia="Times New Roman" w:hAnsi="Arial" w:cs="Arial"/>
-          <w:color w:val="000000"/>
-          <w:kern w:val="0"/>
-          <w:sz w:val="24"/>
-          <w:szCs w:val="24"/>
-          <w:lang w:eastAsia="pt-BR"/>
+          <w:lang w:val="en-US" w:eastAsia="pt-BR"/>
+          <w14:ligatures w14:val="none"/>
+        </w:rPr>
+      </w:pPr>
+      <w:r>
+        <w:rPr>
+          <w:rFonts w:ascii="Arial" w:eastAsia="Times New Roman" w:hAnsi="Arial" w:cs="Arial"/>
+          <w:color w:val="000000"/>
+          <w:kern w:val="0"/>
+          <w:sz w:val="24"/>
+          <w:szCs w:val="24"/>
+          <w:lang w:val="en-US" w:eastAsia="pt-BR"/>
           <w14:ligatures w14:val="none"/>
         </w:rPr>
         <w:t xml:space="preserve">GRUPO </w:t>
@@ -130,7 +130,7 @@
           <w:kern w:val="0"/>
           <w:sz w:val="24"/>
           <w:szCs w:val="24"/>
-          <w:lang w:eastAsia="pt-BR"/>
+          <w:lang w:val="en-US" w:eastAsia="pt-BR"/>
           <w14:ligatures w14:val="none"/>
         </w:rPr>
         <w:t>BAY CHRONIC</w:t>
@@ -142,7 +142,7 @@
           <w:kern w:val="0"/>
           <w:sz w:val="24"/>
           <w:szCs w:val="24"/>
-          <w:lang w:eastAsia="pt-BR"/>
+          <w:lang w:val="en-US" w:eastAsia="pt-BR"/>
           <w14:ligatures w14:val="none"/>
         </w:rPr>
         <w:t> </w:t>
@@ -1507,6 +1507,7 @@
     </w:p>
     <w:p>
       <w:pPr>
+        <w:ind w:firstLine="708"/>
         <w:jc w:val="both"/>
         <w:rPr>
           <w:rFonts w:ascii="Arial" w:eastAsia="Times New Roman" w:hAnsi="Arial" w:cs="Arial"/>
@@ -1555,6 +1556,7 @@
     </w:p>
     <w:p>
       <w:pPr>
+        <w:ind w:firstLine="708"/>
         <w:jc w:val="both"/>
         <w:rPr>
           <w:rFonts w:ascii="Arial" w:eastAsia="Times New Roman" w:hAnsi="Arial" w:cs="Arial"/>
@@ -1603,6 +1605,7 @@
     </w:p>
     <w:p>
       <w:pPr>
+        <w:ind w:firstLine="708"/>
         <w:jc w:val="both"/>
         <w:rPr>
           <w:rFonts w:ascii="Arial" w:eastAsia="Times New Roman" w:hAnsi="Arial" w:cs="Arial"/>
@@ -1704,12 +1707,25 @@
           <w:lang w:eastAsia="pt-BR"/>
           <w14:ligatures w14:val="none"/>
         </w:rPr>
+        <w:tab/>
+      </w:r>
+      <w:r>
+        <w:rPr>
+          <w:rFonts w:ascii="Arial" w:eastAsia="Times New Roman" w:hAnsi="Arial" w:cs="Arial"/>
+          <w:color w:val="000000"/>
+          <w:kern w:val="0"/>
+          <w:sz w:val="24"/>
+          <w:szCs w:val="24"/>
+          <w:lang w:eastAsia="pt-BR"/>
+          <w14:ligatures w14:val="none"/>
+        </w:rPr>
         <w:t>A crescente prevalência de doenças crônicas demanda soluções inovadoras que possam melhorar a qualidade de vida dos pacientes e otimizar a gestão de recursos na área da saúde. O monitoramento remoto apresenta-se como uma resposta eficaz, permitindo uma abordagem preventiva e personalizada para pacientes que necessitam de cuidados contínuos.</w:t>
       </w:r>
     </w:p>
     <w:p>
       <w:pPr>
         <w:spacing w:after="0" w:line="360" w:lineRule="auto"/>
+        <w:ind w:firstLine="708"/>
         <w:jc w:val="both"/>
         <w:textAlignment w:val="baseline"/>
         <w:rPr>
@@ -1738,6 +1754,7 @@
     <w:p>
       <w:pPr>
         <w:spacing w:after="0" w:line="360" w:lineRule="auto"/>
+        <w:ind w:firstLine="708"/>
         <w:jc w:val="both"/>
         <w:textAlignment w:val="baseline"/>
         <w:rPr>
@@ -1836,6 +1853,7 @@
     </w:p>
     <w:p>
       <w:pPr>
+        <w:ind w:firstLine="360"/>
         <w:jc w:val="both"/>
         <w:rPr>
           <w:rFonts w:ascii="Arial" w:eastAsia="Times New Roman" w:hAnsi="Arial" w:cs="Arial"/>
@@ -2024,6 +2042,7 @@
     </w:p>
     <w:p>
       <w:pPr>
+        <w:ind w:firstLine="360"/>
         <w:jc w:val="both"/>
         <w:rPr>
           <w:rFonts w:ascii="Arial" w:eastAsia="Times New Roman" w:hAnsi="Arial" w:cs="Arial"/>
@@ -3106,6 +3125,7 @@
   <w:style w:type="character" w:default="1" w:styleId="Fontepargpadro">
     <w:name w:val="Default Paragraph Font"/>
     <w:uiPriority w:val="1"/>
+    <w:semiHidden/>
     <w:unhideWhenUsed/>
   </w:style>
   <w:style w:type="table" w:default="1" w:styleId="Tabelanormal">

</xml_diff>

<commit_message>
VIdeos e incremendo no .doc
</commit_message>
<xml_diff>
--- a/DDD/Monitoramento_Remoto.docx
+++ b/DDD/Monitoramento_Remoto.docx
@@ -833,7 +833,7 @@
           <w:r>
             <w:fldChar w:fldCharType="separate"/>
           </w:r>
-          <w:hyperlink w:anchor="_Toc151648961" w:history="1">
+          <w:hyperlink w:anchor="_Toc151672052" w:history="1">
             <w:r>
               <w:rPr>
                 <w:rStyle w:val="Hyperlink"/>
@@ -862,7 +862,7 @@
                 <w:noProof/>
                 <w:webHidden/>
               </w:rPr>
-              <w:instrText xml:space="preserve"> PAGEREF _Toc151648961 \h </w:instrText>
+              <w:instrText xml:space="preserve"> PAGEREF _Toc151672052 \h </w:instrText>
             </w:r>
             <w:r>
               <w:rPr>
@@ -905,7 +905,7 @@
               <w:lang w:eastAsia="pt-BR"/>
             </w:rPr>
           </w:pPr>
-          <w:hyperlink w:anchor="_Toc151648962" w:history="1">
+          <w:hyperlink w:anchor="_Toc151672053" w:history="1">
             <w:r>
               <w:rPr>
                 <w:rStyle w:val="Hyperlink"/>
@@ -934,7 +934,7 @@
                 <w:noProof/>
                 <w:webHidden/>
               </w:rPr>
-              <w:instrText xml:space="preserve"> PAGEREF _Toc151648962 \h </w:instrText>
+              <w:instrText xml:space="preserve"> PAGEREF _Toc151672053 \h </w:instrText>
             </w:r>
             <w:r>
               <w:rPr>
@@ -977,7 +977,7 @@
               <w:lang w:eastAsia="pt-BR"/>
             </w:rPr>
           </w:pPr>
-          <w:hyperlink w:anchor="_Toc151648963" w:history="1">
+          <w:hyperlink w:anchor="_Toc151672054" w:history="1">
             <w:r>
               <w:rPr>
                 <w:rStyle w:val="Hyperlink"/>
@@ -1006,7 +1006,7 @@
                 <w:noProof/>
                 <w:webHidden/>
               </w:rPr>
-              <w:instrText xml:space="preserve"> PAGEREF _Toc151648963 \h </w:instrText>
+              <w:instrText xml:space="preserve"> PAGEREF _Toc151672054 \h </w:instrText>
             </w:r>
             <w:r>
               <w:rPr>
@@ -1049,7 +1049,7 @@
               <w:lang w:eastAsia="pt-BR"/>
             </w:rPr>
           </w:pPr>
-          <w:hyperlink w:anchor="_Toc151648964" w:history="1">
+          <w:hyperlink w:anchor="_Toc151672055" w:history="1">
             <w:r>
               <w:rPr>
                 <w:rStyle w:val="Hyperlink"/>
@@ -1078,7 +1078,7 @@
                 <w:noProof/>
                 <w:webHidden/>
               </w:rPr>
-              <w:instrText xml:space="preserve"> PAGEREF _Toc151648964 \h </w:instrText>
+              <w:instrText xml:space="preserve"> PAGEREF _Toc151672055 \h </w:instrText>
             </w:r>
             <w:r>
               <w:rPr>
@@ -1121,7 +1121,7 @@
               <w:lang w:eastAsia="pt-BR"/>
             </w:rPr>
           </w:pPr>
-          <w:hyperlink w:anchor="_Toc151648965" w:history="1">
+          <w:hyperlink w:anchor="_Toc151672056" w:history="1">
             <w:r>
               <w:rPr>
                 <w:rStyle w:val="Hyperlink"/>
@@ -1150,7 +1150,7 @@
                 <w:noProof/>
                 <w:webHidden/>
               </w:rPr>
-              <w:instrText xml:space="preserve"> PAGEREF _Toc151648965 \h </w:instrText>
+              <w:instrText xml:space="preserve"> PAGEREF _Toc151672056 \h </w:instrText>
             </w:r>
             <w:r>
               <w:rPr>
@@ -1193,7 +1193,7 @@
               <w:lang w:eastAsia="pt-BR"/>
             </w:rPr>
           </w:pPr>
-          <w:hyperlink w:anchor="_Toc151648966" w:history="1">
+          <w:hyperlink w:anchor="_Toc151672057" w:history="1">
             <w:r>
               <w:rPr>
                 <w:rStyle w:val="Hyperlink"/>
@@ -1221,7 +1221,7 @@
                 <w:noProof/>
                 <w:webHidden/>
               </w:rPr>
-              <w:instrText xml:space="preserve"> PAGEREF _Toc151648966 \h </w:instrText>
+              <w:instrText xml:space="preserve"> PAGEREF _Toc151672057 \h </w:instrText>
             </w:r>
             <w:r>
               <w:rPr>
@@ -1242,6 +1242,77 @@
                 <w:webHidden/>
               </w:rPr>
               <w:t>8</w:t>
+            </w:r>
+            <w:r>
+              <w:rPr>
+                <w:noProof/>
+                <w:webHidden/>
+              </w:rPr>
+              <w:fldChar w:fldCharType="end"/>
+            </w:r>
+          </w:hyperlink>
+        </w:p>
+        <w:p>
+          <w:pPr>
+            <w:pStyle w:val="Sumrio1"/>
+            <w:tabs>
+              <w:tab w:val="right" w:leader="dot" w:pos="8494"/>
+            </w:tabs>
+            <w:rPr>
+              <w:rFonts w:eastAsiaTheme="minorEastAsia"/>
+              <w:noProof/>
+              <w:lang w:eastAsia="pt-BR"/>
+            </w:rPr>
+          </w:pPr>
+          <w:hyperlink w:anchor="_Toc151672058" w:history="1">
+            <w:r>
+              <w:rPr>
+                <w:rStyle w:val="Hyperlink"/>
+                <w:noProof/>
+                <w:lang w:eastAsia="pt-BR"/>
+              </w:rPr>
+              <w:t>LINKS</w:t>
+            </w:r>
+            <w:r>
+              <w:rPr>
+                <w:noProof/>
+                <w:webHidden/>
+              </w:rPr>
+              <w:tab/>
+            </w:r>
+            <w:r>
+              <w:rPr>
+                <w:noProof/>
+                <w:webHidden/>
+              </w:rPr>
+              <w:fldChar w:fldCharType="begin"/>
+            </w:r>
+            <w:r>
+              <w:rPr>
+                <w:noProof/>
+                <w:webHidden/>
+              </w:rPr>
+              <w:instrText xml:space="preserve"> PAGEREF _Toc151672058 \h </w:instrText>
+            </w:r>
+            <w:r>
+              <w:rPr>
+                <w:noProof/>
+                <w:webHidden/>
+              </w:rPr>
+            </w:r>
+            <w:r>
+              <w:rPr>
+                <w:noProof/>
+                <w:webHidden/>
+              </w:rPr>
+              <w:fldChar w:fldCharType="separate"/>
+            </w:r>
+            <w:r>
+              <w:rPr>
+                <w:noProof/>
+                <w:webHidden/>
+              </w:rPr>
+              <w:t>9</w:t>
             </w:r>
             <w:r>
               <w:rPr>
@@ -1494,7 +1565,7 @@
           <w:lang w:eastAsia="pt-BR"/>
         </w:rPr>
       </w:pPr>
-      <w:bookmarkStart w:id="0" w:name="_Toc151648961"/>
+      <w:bookmarkStart w:id="0" w:name="_Toc151672052"/>
       <w:r>
         <w:rPr>
           <w:rFonts w:eastAsia="Times New Roman"/>
@@ -1659,7 +1730,7 @@
           <w:lang w:eastAsia="pt-BR"/>
         </w:rPr>
       </w:pPr>
-      <w:bookmarkStart w:id="1" w:name="_Toc151648962"/>
+      <w:bookmarkStart w:id="1" w:name="_Toc151672053"/>
       <w:r>
         <w:rPr>
           <w:rFonts w:eastAsia="Times New Roman"/>
@@ -1840,7 +1911,7 @@
         </w:rPr>
         <w:br w:type="page"/>
       </w:r>
-      <w:bookmarkStart w:id="2" w:name="_Toc151648963"/>
+      <w:bookmarkStart w:id="2" w:name="_Toc151672054"/>
       <w:r>
         <w:rPr>
           <w:rFonts w:eastAsia="Times New Roman"/>
@@ -2096,7 +2167,7 @@
           <w:lang w:eastAsia="pt-BR"/>
         </w:rPr>
       </w:pPr>
-      <w:bookmarkStart w:id="3" w:name="_Toc151648964"/>
+      <w:bookmarkStart w:id="3" w:name="_Toc151672055"/>
       <w:r>
         <w:rPr>
           <w:rFonts w:eastAsia="Times New Roman"/>
@@ -2329,7 +2400,7 @@
           <w:lang w:eastAsia="pt-BR"/>
         </w:rPr>
       </w:pPr>
-      <w:bookmarkStart w:id="4" w:name="_Toc151648965"/>
+      <w:bookmarkStart w:id="4" w:name="_Toc151672056"/>
       <w:r>
         <w:rPr>
           <w:rFonts w:eastAsia="Times New Roman"/>
@@ -2457,7 +2528,7 @@
           <w:lang w:eastAsia="pt-BR"/>
         </w:rPr>
       </w:pPr>
-      <w:bookmarkStart w:id="5" w:name="_Toc151648966"/>
+      <w:bookmarkStart w:id="5" w:name="_Toc151672057"/>
       <w:r>
         <w:rPr>
           <w:lang w:eastAsia="pt-BR"/>
@@ -2474,8 +2545,358 @@
         </w:rPr>
       </w:pPr>
     </w:p>
+    <w:p>
+      <w:pPr>
+        <w:rPr>
+          <w:lang w:eastAsia="pt-BR"/>
+        </w:rPr>
+      </w:pPr>
+    </w:p>
+    <w:p>
+      <w:pPr>
+        <w:rPr>
+          <w:lang w:eastAsia="pt-BR"/>
+        </w:rPr>
+      </w:pPr>
+    </w:p>
+    <w:p>
+      <w:pPr>
+        <w:rPr>
+          <w:lang w:eastAsia="pt-BR"/>
+        </w:rPr>
+      </w:pPr>
+    </w:p>
+    <w:p>
+      <w:pPr>
+        <w:rPr>
+          <w:lang w:eastAsia="pt-BR"/>
+        </w:rPr>
+      </w:pPr>
+    </w:p>
+    <w:p>
+      <w:pPr>
+        <w:rPr>
+          <w:lang w:eastAsia="pt-BR"/>
+        </w:rPr>
+      </w:pPr>
+    </w:p>
+    <w:p>
+      <w:pPr>
+        <w:rPr>
+          <w:lang w:eastAsia="pt-BR"/>
+        </w:rPr>
+      </w:pPr>
+    </w:p>
+    <w:p>
+      <w:pPr>
+        <w:rPr>
+          <w:lang w:eastAsia="pt-BR"/>
+        </w:rPr>
+      </w:pPr>
+    </w:p>
+    <w:p>
+      <w:pPr>
+        <w:rPr>
+          <w:lang w:eastAsia="pt-BR"/>
+        </w:rPr>
+      </w:pPr>
+    </w:p>
+    <w:p>
+      <w:pPr>
+        <w:rPr>
+          <w:lang w:eastAsia="pt-BR"/>
+        </w:rPr>
+      </w:pPr>
+    </w:p>
+    <w:p>
+      <w:pPr>
+        <w:rPr>
+          <w:lang w:eastAsia="pt-BR"/>
+        </w:rPr>
+      </w:pPr>
+    </w:p>
+    <w:p>
+      <w:pPr>
+        <w:rPr>
+          <w:lang w:eastAsia="pt-BR"/>
+        </w:rPr>
+      </w:pPr>
+    </w:p>
+    <w:p>
+      <w:pPr>
+        <w:rPr>
+          <w:lang w:eastAsia="pt-BR"/>
+        </w:rPr>
+      </w:pPr>
+    </w:p>
+    <w:p>
+      <w:pPr>
+        <w:rPr>
+          <w:lang w:eastAsia="pt-BR"/>
+        </w:rPr>
+      </w:pPr>
+    </w:p>
+    <w:p>
+      <w:pPr>
+        <w:rPr>
+          <w:lang w:eastAsia="pt-BR"/>
+        </w:rPr>
+      </w:pPr>
+    </w:p>
+    <w:p>
+      <w:pPr>
+        <w:rPr>
+          <w:lang w:eastAsia="pt-BR"/>
+        </w:rPr>
+      </w:pPr>
+    </w:p>
+    <w:p>
+      <w:pPr>
+        <w:rPr>
+          <w:lang w:eastAsia="pt-BR"/>
+        </w:rPr>
+      </w:pPr>
+    </w:p>
+    <w:p>
+      <w:pPr>
+        <w:rPr>
+          <w:lang w:eastAsia="pt-BR"/>
+        </w:rPr>
+      </w:pPr>
+    </w:p>
+    <w:p>
+      <w:pPr>
+        <w:rPr>
+          <w:lang w:eastAsia="pt-BR"/>
+        </w:rPr>
+      </w:pPr>
+    </w:p>
+    <w:p>
+      <w:pPr>
+        <w:rPr>
+          <w:lang w:eastAsia="pt-BR"/>
+        </w:rPr>
+      </w:pPr>
+    </w:p>
+    <w:p>
+      <w:pPr>
+        <w:rPr>
+          <w:lang w:eastAsia="pt-BR"/>
+        </w:rPr>
+      </w:pPr>
+    </w:p>
+    <w:p>
+      <w:pPr>
+        <w:rPr>
+          <w:lang w:eastAsia="pt-BR"/>
+        </w:rPr>
+      </w:pPr>
+    </w:p>
+    <w:p>
+      <w:pPr>
+        <w:rPr>
+          <w:lang w:eastAsia="pt-BR"/>
+        </w:rPr>
+      </w:pPr>
+    </w:p>
+    <w:p>
+      <w:pPr>
+        <w:rPr>
+          <w:lang w:eastAsia="pt-BR"/>
+        </w:rPr>
+      </w:pPr>
+    </w:p>
+    <w:p>
+      <w:pPr>
+        <w:rPr>
+          <w:lang w:eastAsia="pt-BR"/>
+        </w:rPr>
+      </w:pPr>
+    </w:p>
+    <w:p>
+      <w:pPr>
+        <w:rPr>
+          <w:lang w:eastAsia="pt-BR"/>
+        </w:rPr>
+      </w:pPr>
+    </w:p>
+    <w:p>
+      <w:pPr>
+        <w:rPr>
+          <w:lang w:eastAsia="pt-BR"/>
+        </w:rPr>
+      </w:pPr>
+    </w:p>
+    <w:p>
+      <w:pPr>
+        <w:rPr>
+          <w:lang w:eastAsia="pt-BR"/>
+        </w:rPr>
+      </w:pPr>
+    </w:p>
+    <w:p>
+      <w:pPr>
+        <w:rPr>
+          <w:lang w:eastAsia="pt-BR"/>
+        </w:rPr>
+      </w:pPr>
+    </w:p>
+    <w:p>
+      <w:pPr>
+        <w:rPr>
+          <w:lang w:eastAsia="pt-BR"/>
+        </w:rPr>
+      </w:pPr>
+    </w:p>
+    <w:p>
+      <w:pPr>
+        <w:pStyle w:val="Ttulo1"/>
+        <w:rPr>
+          <w:lang w:eastAsia="pt-BR"/>
+        </w:rPr>
+      </w:pPr>
+      <w:bookmarkStart w:id="6" w:name="_Toc151672058"/>
+      <w:r>
+        <w:rPr>
+          <w:lang w:eastAsia="pt-BR"/>
+        </w:rPr>
+        <w:lastRenderedPageBreak/>
+        <w:t>LINKS</w:t>
+      </w:r>
+      <w:bookmarkEnd w:id="6"/>
+    </w:p>
+    <w:p>
+      <w:pPr>
+        <w:rPr>
+          <w:lang w:eastAsia="pt-BR"/>
+        </w:rPr>
+      </w:pPr>
+    </w:p>
+    <w:p>
+      <w:pPr>
+        <w:rPr>
+          <w:lang w:eastAsia="pt-BR"/>
+        </w:rPr>
+      </w:pPr>
+      <w:proofErr w:type="spellStart"/>
+      <w:r>
+        <w:rPr>
+          <w:lang w:eastAsia="pt-BR"/>
+        </w:rPr>
+        <w:t>Video</w:t>
+      </w:r>
+      <w:proofErr w:type="spellEnd"/>
+      <w:r>
+        <w:rPr>
+          <w:lang w:eastAsia="pt-BR"/>
+        </w:rPr>
+        <w:t xml:space="preserve"> </w:t>
+      </w:r>
+      <w:proofErr w:type="spellStart"/>
+      <w:r>
+        <w:rPr>
+          <w:lang w:eastAsia="pt-BR"/>
+        </w:rPr>
+        <w:t>Pitch</w:t>
+      </w:r>
+      <w:proofErr w:type="spellEnd"/>
+      <w:r>
+        <w:rPr>
+          <w:lang w:eastAsia="pt-BR"/>
+        </w:rPr>
+        <w:t xml:space="preserve">: </w:t>
+      </w:r>
+      <w:hyperlink r:id="rId10" w:history="1">
+        <w:r>
+          <w:rPr>
+            <w:rStyle w:val="Hyperlink"/>
+            <w:lang w:eastAsia="pt-BR"/>
+          </w:rPr>
+          <w:t>https://youtu.be/nM7ut8nMZ_s</w:t>
+        </w:r>
+      </w:hyperlink>
+    </w:p>
+    <w:p>
+      <w:pPr>
+        <w:rPr>
+          <w:lang w:eastAsia="pt-BR"/>
+        </w:rPr>
+      </w:pPr>
+      <w:proofErr w:type="spellStart"/>
+      <w:r>
+        <w:rPr>
+          <w:lang w:eastAsia="pt-BR"/>
+        </w:rPr>
+        <w:t>Video</w:t>
+      </w:r>
+      <w:proofErr w:type="spellEnd"/>
+      <w:r>
+        <w:rPr>
+          <w:lang w:eastAsia="pt-BR"/>
+        </w:rPr>
+        <w:t xml:space="preserve"> descritivo do projeto:</w:t>
+      </w:r>
+      <w:r>
+        <w:rPr>
+          <w:lang w:eastAsia="pt-BR"/>
+        </w:rPr>
+        <w:t xml:space="preserve"> </w:t>
+      </w:r>
+      <w:hyperlink r:id="rId11" w:history="1">
+        <w:r>
+          <w:rPr>
+            <w:rStyle w:val="Hyperlink"/>
+            <w:lang w:eastAsia="pt-BR"/>
+          </w:rPr>
+          <w:t>https://youtu.be/H</w:t>
+        </w:r>
+        <w:r>
+          <w:rPr>
+            <w:rStyle w:val="Hyperlink"/>
+            <w:lang w:eastAsia="pt-BR"/>
+          </w:rPr>
+          <w:t>A</w:t>
+        </w:r>
+        <w:r>
+          <w:rPr>
+            <w:rStyle w:val="Hyperlink"/>
+            <w:lang w:eastAsia="pt-BR"/>
+          </w:rPr>
+          <w:t>w8EJ-HxVo</w:t>
+        </w:r>
+      </w:hyperlink>
+    </w:p>
+    <w:p>
+      <w:pPr>
+        <w:rPr>
+          <w:lang w:val="en-US" w:eastAsia="pt-BR"/>
+        </w:rPr>
+      </w:pPr>
+      <w:r>
+        <w:rPr>
+          <w:lang w:val="en-US" w:eastAsia="pt-BR"/>
+        </w:rPr>
+        <w:t xml:space="preserve">GitHub: </w:t>
+      </w:r>
+      <w:hyperlink r:id="rId12" w:history="1">
+        <w:r>
+          <w:rPr>
+            <w:rStyle w:val="Hyperlink"/>
+            <w:lang w:val="en-US" w:eastAsia="pt-BR"/>
+          </w:rPr>
+          <w:t>https://github.com/FehConquesta/GS2.git</w:t>
+        </w:r>
+      </w:hyperlink>
+    </w:p>
+    <w:p>
+      <w:pPr>
+        <w:rPr>
+          <w:lang w:val="en-US" w:eastAsia="pt-BR"/>
+        </w:rPr>
+      </w:pPr>
+    </w:p>
     <w:sectPr>
-      <w:footerReference w:type="default" r:id="rId10"/>
+      <w:footerReference w:type="default" r:id="rId13"/>
       <w:pgSz w:w="11906" w:h="16838"/>
       <w:pgMar w:top="1417" w:right="1701" w:bottom="1417" w:left="1701" w:header="708" w:footer="708" w:gutter="0"/>
       <w:cols w:space="708"/>
@@ -3352,6 +3773,30 @@
       <w:szCs w:val="24"/>
     </w:rPr>
   </w:style>
+  <w:style w:type="character" w:styleId="MenoPendente">
+    <w:name w:val="Unresolved Mention"/>
+    <w:basedOn w:val="Fontepargpadro"/>
+    <w:uiPriority w:val="99"/>
+    <w:semiHidden/>
+    <w:unhideWhenUsed/>
+    <w:rsid w:val="0014033F"/>
+    <w:rPr>
+      <w:color w:val="605E5C"/>
+      <w:shd w:val="clear" w:color="auto" w:fill="E1DFDD"/>
+    </w:rPr>
+  </w:style>
+  <w:style w:type="character" w:styleId="HiperlinkVisitado">
+    <w:name w:val="FollowedHyperlink"/>
+    <w:basedOn w:val="Fontepargpadro"/>
+    <w:uiPriority w:val="99"/>
+    <w:semiHidden/>
+    <w:unhideWhenUsed/>
+    <w:rsid w:val="0014033F"/>
+    <w:rPr>
+      <w:color w:val="954F72" w:themeColor="followedHyperlink"/>
+      <w:u w:val="single"/>
+    </w:rPr>
+  </w:style>
 </w:styles>
 </file>
 

</xml_diff>